<commit_message>
rendu final du projet DB_106
</commit_message>
<xml_diff>
--- a/P_DB_106.docx
+++ b/P_DB_106.docx
@@ -68,7 +68,7 @@
           <w:r>
             <w:fldChar w:fldCharType="separate"/>
           </w:r>
-          <w:hyperlink w:anchor="_Toc178595241" w:history="1">
+          <w:hyperlink w:anchor="_Toc181085061" w:history="1">
             <w:r>
               <w:rPr>
                 <w:rStyle w:val="Lienhypertexte"/>
@@ -110,7 +110,7 @@
                 <w:noProof/>
                 <w:webHidden/>
               </w:rPr>
-              <w:instrText xml:space="preserve"> PAGEREF _Toc178595241 \h </w:instrText>
+              <w:instrText xml:space="preserve"> PAGEREF _Toc181085061 \h </w:instrText>
             </w:r>
             <w:r>
               <w:rPr>
@@ -154,7 +154,7 @@
               <w:lang w:eastAsia="fr-CH"/>
             </w:rPr>
           </w:pPr>
-          <w:hyperlink w:anchor="_Toc178595242" w:history="1">
+          <w:hyperlink w:anchor="_Toc181085062" w:history="1">
             <w:r>
               <w:rPr>
                 <w:rStyle w:val="Lienhypertexte"/>
@@ -196,7 +196,7 @@
                 <w:noProof/>
                 <w:webHidden/>
               </w:rPr>
-              <w:instrText xml:space="preserve"> PAGEREF _Toc178595242 \h </w:instrText>
+              <w:instrText xml:space="preserve"> PAGEREF _Toc181085062 \h </w:instrText>
             </w:r>
             <w:r>
               <w:rPr>
@@ -239,7 +239,7 @@
               <w:lang w:eastAsia="fr-CH"/>
             </w:rPr>
           </w:pPr>
-          <w:hyperlink w:anchor="_Toc178595243" w:history="1">
+          <w:hyperlink w:anchor="_Toc181085063" w:history="1">
             <w:r>
               <w:rPr>
                 <w:rStyle w:val="Lienhypertexte"/>
@@ -267,7 +267,7 @@
                 <w:noProof/>
                 <w:webHidden/>
               </w:rPr>
-              <w:instrText xml:space="preserve"> PAGEREF _Toc178595243 \h </w:instrText>
+              <w:instrText xml:space="preserve"> PAGEREF _Toc181085063 \h </w:instrText>
             </w:r>
             <w:r>
               <w:rPr>
@@ -310,7 +310,7 @@
               <w:lang w:eastAsia="fr-CH"/>
             </w:rPr>
           </w:pPr>
-          <w:hyperlink w:anchor="_Toc178595244" w:history="1">
+          <w:hyperlink w:anchor="_Toc181085064" w:history="1">
             <w:r>
               <w:rPr>
                 <w:rStyle w:val="Lienhypertexte"/>
@@ -337,7 +337,7 @@
                 <w:noProof/>
                 <w:webHidden/>
               </w:rPr>
-              <w:instrText xml:space="preserve"> PAGEREF _Toc178595244 \h </w:instrText>
+              <w:instrText xml:space="preserve"> PAGEREF _Toc181085064 \h </w:instrText>
             </w:r>
             <w:r>
               <w:rPr>
@@ -380,7 +380,7 @@
               <w:lang w:eastAsia="fr-CH"/>
             </w:rPr>
           </w:pPr>
-          <w:hyperlink w:anchor="_Toc178595245" w:history="1">
+          <w:hyperlink w:anchor="_Toc181085065" w:history="1">
             <w:r>
               <w:rPr>
                 <w:rStyle w:val="Lienhypertexte"/>
@@ -407,7 +407,7 @@
                 <w:noProof/>
                 <w:webHidden/>
               </w:rPr>
-              <w:instrText xml:space="preserve"> PAGEREF _Toc178595245 \h </w:instrText>
+              <w:instrText xml:space="preserve"> PAGEREF _Toc181085065 \h </w:instrText>
             </w:r>
             <w:r>
               <w:rPr>
@@ -451,7 +451,7 @@
               <w:lang w:eastAsia="fr-CH"/>
             </w:rPr>
           </w:pPr>
-          <w:hyperlink w:anchor="_Toc178595246" w:history="1">
+          <w:hyperlink w:anchor="_Toc181085066" w:history="1">
             <w:r>
               <w:rPr>
                 <w:rStyle w:val="Lienhypertexte"/>
@@ -493,7 +493,7 @@
                 <w:noProof/>
                 <w:webHidden/>
               </w:rPr>
-              <w:instrText xml:space="preserve"> PAGEREF _Toc178595246 \h </w:instrText>
+              <w:instrText xml:space="preserve"> PAGEREF _Toc181085066 \h </w:instrText>
             </w:r>
             <w:r>
               <w:rPr>
@@ -536,7 +536,7 @@
               <w:lang w:eastAsia="fr-CH"/>
             </w:rPr>
           </w:pPr>
-          <w:hyperlink w:anchor="_Toc178595247" w:history="1">
+          <w:hyperlink w:anchor="_Toc181085067" w:history="1">
             <w:r>
               <w:rPr>
                 <w:rStyle w:val="Lienhypertexte"/>
@@ -563,7 +563,7 @@
                 <w:noProof/>
                 <w:webHidden/>
               </w:rPr>
-              <w:instrText xml:space="preserve"> PAGEREF _Toc178595247 \h </w:instrText>
+              <w:instrText xml:space="preserve"> PAGEREF _Toc181085067 \h </w:instrText>
             </w:r>
             <w:r>
               <w:rPr>
@@ -606,7 +606,7 @@
               <w:lang w:eastAsia="fr-CH"/>
             </w:rPr>
           </w:pPr>
-          <w:hyperlink w:anchor="_Toc178595248" w:history="1">
+          <w:hyperlink w:anchor="_Toc181085068" w:history="1">
             <w:r>
               <w:rPr>
                 <w:rStyle w:val="Lienhypertexte"/>
@@ -633,7 +633,7 @@
                 <w:noProof/>
                 <w:webHidden/>
               </w:rPr>
-              <w:instrText xml:space="preserve"> PAGEREF _Toc178595248 \h </w:instrText>
+              <w:instrText xml:space="preserve"> PAGEREF _Toc181085068 \h </w:instrText>
             </w:r>
             <w:r>
               <w:rPr>
@@ -676,7 +676,7 @@
               <w:lang w:eastAsia="fr-CH"/>
             </w:rPr>
           </w:pPr>
-          <w:hyperlink w:anchor="_Toc178595249" w:history="1">
+          <w:hyperlink w:anchor="_Toc181085069" w:history="1">
             <w:r>
               <w:rPr>
                 <w:rStyle w:val="Lienhypertexte"/>
@@ -703,7 +703,7 @@
                 <w:noProof/>
                 <w:webHidden/>
               </w:rPr>
-              <w:instrText xml:space="preserve"> PAGEREF _Toc178595249 \h </w:instrText>
+              <w:instrText xml:space="preserve"> PAGEREF _Toc181085069 \h </w:instrText>
             </w:r>
             <w:r>
               <w:rPr>
@@ -746,7 +746,7 @@
               <w:lang w:eastAsia="fr-CH"/>
             </w:rPr>
           </w:pPr>
-          <w:hyperlink w:anchor="_Toc178595250" w:history="1">
+          <w:hyperlink w:anchor="_Toc181085070" w:history="1">
             <w:r>
               <w:rPr>
                 <w:rStyle w:val="Lienhypertexte"/>
@@ -773,7 +773,7 @@
                 <w:noProof/>
                 <w:webHidden/>
               </w:rPr>
-              <w:instrText xml:space="preserve"> PAGEREF _Toc178595250 \h </w:instrText>
+              <w:instrText xml:space="preserve"> PAGEREF _Toc181085070 \h </w:instrText>
             </w:r>
             <w:r>
               <w:rPr>
@@ -816,7 +816,7 @@
               <w:lang w:eastAsia="fr-CH"/>
             </w:rPr>
           </w:pPr>
-          <w:hyperlink w:anchor="_Toc178595251" w:history="1">
+          <w:hyperlink w:anchor="_Toc181085071" w:history="1">
             <w:r>
               <w:rPr>
                 <w:rStyle w:val="Lienhypertexte"/>
@@ -843,7 +843,7 @@
                 <w:noProof/>
                 <w:webHidden/>
               </w:rPr>
-              <w:instrText xml:space="preserve"> PAGEREF _Toc178595251 \h </w:instrText>
+              <w:instrText xml:space="preserve"> PAGEREF _Toc181085071 \h </w:instrText>
             </w:r>
             <w:r>
               <w:rPr>
@@ -886,7 +886,7 @@
               <w:lang w:eastAsia="fr-CH"/>
             </w:rPr>
           </w:pPr>
-          <w:hyperlink w:anchor="_Toc178595252" w:history="1">
+          <w:hyperlink w:anchor="_Toc181085072" w:history="1">
             <w:r>
               <w:rPr>
                 <w:rStyle w:val="Lienhypertexte"/>
@@ -913,7 +913,7 @@
                 <w:noProof/>
                 <w:webHidden/>
               </w:rPr>
-              <w:instrText xml:space="preserve"> PAGEREF _Toc178595252 \h </w:instrText>
+              <w:instrText xml:space="preserve"> PAGEREF _Toc181085072 \h </w:instrText>
             </w:r>
             <w:r>
               <w:rPr>
@@ -956,7 +956,7 @@
               <w:lang w:eastAsia="fr-CH"/>
             </w:rPr>
           </w:pPr>
-          <w:hyperlink w:anchor="_Toc178595253" w:history="1">
+          <w:hyperlink w:anchor="_Toc181085073" w:history="1">
             <w:r>
               <w:rPr>
                 <w:rStyle w:val="Lienhypertexte"/>
@@ -983,7 +983,7 @@
                 <w:noProof/>
                 <w:webHidden/>
               </w:rPr>
-              <w:instrText xml:space="preserve"> PAGEREF _Toc178595253 \h </w:instrText>
+              <w:instrText xml:space="preserve"> PAGEREF _Toc181085073 \h </w:instrText>
             </w:r>
             <w:r>
               <w:rPr>
@@ -1026,7 +1026,7 @@
               <w:lang w:eastAsia="fr-CH"/>
             </w:rPr>
           </w:pPr>
-          <w:hyperlink w:anchor="_Toc178595254" w:history="1">
+          <w:hyperlink w:anchor="_Toc181085074" w:history="1">
             <w:r>
               <w:rPr>
                 <w:rStyle w:val="Lienhypertexte"/>
@@ -1053,7 +1053,7 @@
                 <w:noProof/>
                 <w:webHidden/>
               </w:rPr>
-              <w:instrText xml:space="preserve"> PAGEREF _Toc178595254 \h </w:instrText>
+              <w:instrText xml:space="preserve"> PAGEREF _Toc181085074 \h </w:instrText>
             </w:r>
             <w:r>
               <w:rPr>
@@ -1096,7 +1096,7 @@
               <w:lang w:eastAsia="fr-CH"/>
             </w:rPr>
           </w:pPr>
-          <w:hyperlink w:anchor="_Toc178595255" w:history="1">
+          <w:hyperlink w:anchor="_Toc181085075" w:history="1">
             <w:r>
               <w:rPr>
                 <w:rStyle w:val="Lienhypertexte"/>
@@ -1123,7 +1123,7 @@
                 <w:noProof/>
                 <w:webHidden/>
               </w:rPr>
-              <w:instrText xml:space="preserve"> PAGEREF _Toc178595255 \h </w:instrText>
+              <w:instrText xml:space="preserve"> PAGEREF _Toc181085075 \h </w:instrText>
             </w:r>
             <w:r>
               <w:rPr>
@@ -1166,7 +1166,7 @@
               <w:lang w:eastAsia="fr-CH"/>
             </w:rPr>
           </w:pPr>
-          <w:hyperlink w:anchor="_Toc178595256" w:history="1">
+          <w:hyperlink w:anchor="_Toc181085076" w:history="1">
             <w:r>
               <w:rPr>
                 <w:rStyle w:val="Lienhypertexte"/>
@@ -1193,7 +1193,7 @@
                 <w:noProof/>
                 <w:webHidden/>
               </w:rPr>
-              <w:instrText xml:space="preserve"> PAGEREF _Toc178595256 \h </w:instrText>
+              <w:instrText xml:space="preserve"> PAGEREF _Toc181085076 \h </w:instrText>
             </w:r>
             <w:r>
               <w:rPr>
@@ -1237,7 +1237,7 @@
               <w:lang w:eastAsia="fr-CH"/>
             </w:rPr>
           </w:pPr>
-          <w:hyperlink w:anchor="_Toc178595257" w:history="1">
+          <w:hyperlink w:anchor="_Toc181085077" w:history="1">
             <w:r>
               <w:rPr>
                 <w:rStyle w:val="Lienhypertexte"/>
@@ -1279,7 +1279,7 @@
                 <w:noProof/>
                 <w:webHidden/>
               </w:rPr>
-              <w:instrText xml:space="preserve"> PAGEREF _Toc178595257 \h </w:instrText>
+              <w:instrText xml:space="preserve"> PAGEREF _Toc181085077 \h </w:instrText>
             </w:r>
             <w:r>
               <w:rPr>
@@ -1323,7 +1323,7 @@
               <w:lang w:eastAsia="fr-CH"/>
             </w:rPr>
           </w:pPr>
-          <w:hyperlink w:anchor="_Toc178595258" w:history="1">
+          <w:hyperlink w:anchor="_Toc181085078" w:history="1">
             <w:r>
               <w:rPr>
                 <w:rStyle w:val="Lienhypertexte"/>
@@ -1365,7 +1365,7 @@
                 <w:noProof/>
                 <w:webHidden/>
               </w:rPr>
-              <w:instrText xml:space="preserve"> PAGEREF _Toc178595258 \h </w:instrText>
+              <w:instrText xml:space="preserve"> PAGEREF _Toc181085078 \h </w:instrText>
             </w:r>
             <w:r>
               <w:rPr>
@@ -1408,13 +1408,13 @@
               <w:lang w:eastAsia="fr-CH"/>
             </w:rPr>
           </w:pPr>
-          <w:hyperlink w:anchor="_Toc178595259" w:history="1">
+          <w:hyperlink w:anchor="_Toc181085079" w:history="1">
             <w:r>
               <w:rPr>
                 <w:rStyle w:val="Lienhypertexte"/>
                 <w:noProof/>
               </w:rPr>
-              <w:t>Backup</w:t>
+              <w:t>Backup GitBash</w:t>
             </w:r>
             <w:r>
               <w:rPr>
@@ -1435,7 +1435,7 @@
                 <w:noProof/>
                 <w:webHidden/>
               </w:rPr>
-              <w:instrText xml:space="preserve"> PAGEREF _Toc178595259 \h </w:instrText>
+              <w:instrText xml:space="preserve"> PAGEREF _Toc181085079 \h </w:instrText>
             </w:r>
             <w:r>
               <w:rPr>
@@ -1478,14 +1478,14 @@
               <w:lang w:eastAsia="fr-CH"/>
             </w:rPr>
           </w:pPr>
-          <w:hyperlink w:anchor="_Toc178595260" w:history="1">
+          <w:hyperlink w:anchor="_Toc181085080" w:history="1">
             <w:r>
               <w:rPr>
                 <w:rStyle w:val="Lienhypertexte"/>
                 <w:noProof/>
                 <w:lang w:val="en-US"/>
               </w:rPr>
-              <w:t>Restore</w:t>
+              <w:t>Restore GitBash</w:t>
             </w:r>
             <w:r>
               <w:rPr>
@@ -1506,7 +1506,7 @@
                 <w:noProof/>
                 <w:webHidden/>
               </w:rPr>
-              <w:instrText xml:space="preserve"> PAGEREF _Toc178595260 \h </w:instrText>
+              <w:instrText xml:space="preserve"> PAGEREF _Toc181085080 \h </w:instrText>
             </w:r>
             <w:r>
               <w:rPr>
@@ -1527,6 +1527,148 @@
                 <w:webHidden/>
               </w:rPr>
               <w:t>6</w:t>
+            </w:r>
+            <w:r>
+              <w:rPr>
+                <w:noProof/>
+                <w:webHidden/>
+              </w:rPr>
+              <w:fldChar w:fldCharType="end"/>
+            </w:r>
+          </w:hyperlink>
+        </w:p>
+        <w:p>
+          <w:pPr>
+            <w:pStyle w:val="TM2"/>
+            <w:tabs>
+              <w:tab w:val="right" w:leader="dot" w:pos="9062"/>
+            </w:tabs>
+            <w:rPr>
+              <w:rFonts w:eastAsiaTheme="minorEastAsia"/>
+              <w:noProof/>
+              <w:lang w:eastAsia="fr-CH"/>
+            </w:rPr>
+          </w:pPr>
+          <w:hyperlink w:anchor="_Toc181085081" w:history="1">
+            <w:r>
+              <w:rPr>
+                <w:rStyle w:val="Lienhypertexte"/>
+                <w:noProof/>
+                <w:lang w:val="en-US"/>
+              </w:rPr>
+              <w:t>Backup Docker</w:t>
+            </w:r>
+            <w:r>
+              <w:rPr>
+                <w:noProof/>
+                <w:webHidden/>
+              </w:rPr>
+              <w:tab/>
+            </w:r>
+            <w:r>
+              <w:rPr>
+                <w:noProof/>
+                <w:webHidden/>
+              </w:rPr>
+              <w:fldChar w:fldCharType="begin"/>
+            </w:r>
+            <w:r>
+              <w:rPr>
+                <w:noProof/>
+                <w:webHidden/>
+              </w:rPr>
+              <w:instrText xml:space="preserve"> PAGEREF _Toc181085081 \h </w:instrText>
+            </w:r>
+            <w:r>
+              <w:rPr>
+                <w:noProof/>
+                <w:webHidden/>
+              </w:rPr>
+            </w:r>
+            <w:r>
+              <w:rPr>
+                <w:noProof/>
+                <w:webHidden/>
+              </w:rPr>
+              <w:fldChar w:fldCharType="separate"/>
+            </w:r>
+            <w:r>
+              <w:rPr>
+                <w:noProof/>
+                <w:webHidden/>
+              </w:rPr>
+              <w:t>7</w:t>
+            </w:r>
+            <w:r>
+              <w:rPr>
+                <w:noProof/>
+                <w:webHidden/>
+              </w:rPr>
+              <w:fldChar w:fldCharType="end"/>
+            </w:r>
+          </w:hyperlink>
+        </w:p>
+        <w:p>
+          <w:pPr>
+            <w:pStyle w:val="TM2"/>
+            <w:tabs>
+              <w:tab w:val="right" w:leader="dot" w:pos="9062"/>
+            </w:tabs>
+            <w:rPr>
+              <w:rFonts w:eastAsiaTheme="minorEastAsia"/>
+              <w:noProof/>
+              <w:lang w:eastAsia="fr-CH"/>
+            </w:rPr>
+          </w:pPr>
+          <w:hyperlink w:anchor="_Toc181085082" w:history="1">
+            <w:r>
+              <w:rPr>
+                <w:rStyle w:val="Lienhypertexte"/>
+                <w:noProof/>
+                <w:lang w:val="en-US"/>
+              </w:rPr>
+              <w:t>Restore Docker</w:t>
+            </w:r>
+            <w:r>
+              <w:rPr>
+                <w:noProof/>
+                <w:webHidden/>
+              </w:rPr>
+              <w:tab/>
+            </w:r>
+            <w:r>
+              <w:rPr>
+                <w:noProof/>
+                <w:webHidden/>
+              </w:rPr>
+              <w:fldChar w:fldCharType="begin"/>
+            </w:r>
+            <w:r>
+              <w:rPr>
+                <w:noProof/>
+                <w:webHidden/>
+              </w:rPr>
+              <w:instrText xml:space="preserve"> PAGEREF _Toc181085082 \h </w:instrText>
+            </w:r>
+            <w:r>
+              <w:rPr>
+                <w:noProof/>
+                <w:webHidden/>
+              </w:rPr>
+            </w:r>
+            <w:r>
+              <w:rPr>
+                <w:noProof/>
+                <w:webHidden/>
+              </w:rPr>
+              <w:fldChar w:fldCharType="separate"/>
+            </w:r>
+            <w:r>
+              <w:rPr>
+                <w:noProof/>
+                <w:webHidden/>
+              </w:rPr>
+              <w:t>7</w:t>
             </w:r>
             <w:r>
               <w:rPr>
@@ -1551,27 +1693,15 @@
     </w:sdt>
     <w:p>
       <w:pPr>
-        <w:rPr>
-          <w:rFonts w:asciiTheme="majorHAnsi" w:eastAsiaTheme="majorEastAsia" w:hAnsiTheme="majorHAnsi" w:cstheme="majorBidi"/>
-          <w:color w:val="2F5496" w:themeColor="accent1" w:themeShade="BF"/>
-          <w:sz w:val="32"/>
-          <w:szCs w:val="32"/>
-        </w:rPr>
-      </w:pPr>
-      <w:r>
-        <w:br w:type="page"/>
-      </w:r>
-    </w:p>
-    <w:p>
-      <w:pPr>
         <w:pStyle w:val="Titre1"/>
         <w:numPr>
           <w:ilvl w:val="0"/>
           <w:numId w:val="2"/>
         </w:numPr>
       </w:pPr>
-      <w:bookmarkStart w:id="0" w:name="_Toc178595241"/>
-      <w:r>
+      <w:bookmarkStart w:id="0" w:name="_Toc181085061"/>
+      <w:r>
+        <w:lastRenderedPageBreak/>
         <w:t>Importer les données et le schéma de base de données</w:t>
       </w:r>
       <w:bookmarkEnd w:id="0"/>
@@ -1681,7 +1811,7 @@
           <w:numId w:val="2"/>
         </w:numPr>
       </w:pPr>
-      <w:bookmarkStart w:id="1" w:name="_Toc178595242"/>
+      <w:bookmarkStart w:id="1" w:name="_Toc181085062"/>
       <w:r>
         <w:t>Gestions des utilisateurs</w:t>
       </w:r>
@@ -1698,301 +1828,818 @@
     </w:p>
     <w:p>
       <w:pPr>
-        <w:pStyle w:val="Titre2"/>
-        <w:ind w:firstLine="708"/>
-        <w:rPr>
-          <w:lang w:val="en-US"/>
-        </w:rPr>
-      </w:pPr>
-      <w:bookmarkStart w:id="2" w:name="_Toc178595243"/>
-      <w:r>
-        <w:rPr>
-          <w:lang w:val="en-US"/>
-        </w:rPr>
-        <w:t>Admin</w:t>
-      </w:r>
-      <w:bookmarkEnd w:id="2"/>
-    </w:p>
-    <w:p>
-      <w:pPr>
-        <w:rPr>
-          <w:lang w:val="en-US"/>
-        </w:rPr>
-      </w:pPr>
-    </w:p>
-    <w:p>
-      <w:pPr>
-        <w:ind w:left="708" w:firstLine="708"/>
-      </w:pPr>
-      <w:r>
-        <w:t>CREATE ROLE 'Admin</w:t>
-      </w:r>
+        <w:rPr>
+          <w:lang w:val="en-US"/>
+        </w:rPr>
+      </w:pPr>
+      <w:r>
+        <w:rPr>
+          <w:lang w:val="en-US"/>
+        </w:rPr>
+        <w:t xml:space="preserve">- </w:t>
+      </w:r>
+      <w:proofErr w:type="spellStart"/>
+      <w:r>
+        <w:rPr>
+          <w:lang w:val="en-US"/>
+        </w:rPr>
+        <w:t>Administrateur</w:t>
+      </w:r>
+      <w:proofErr w:type="spellEnd"/>
+      <w:r>
+        <w:rPr>
+          <w:lang w:val="en-US"/>
+        </w:rPr>
+        <w:t xml:space="preserve"> du jeu</w:t>
+      </w:r>
+    </w:p>
+    <w:p>
+      <w:pPr>
+        <w:rPr>
+          <w:lang w:val="en-US"/>
+        </w:rPr>
+      </w:pPr>
+      <w:r>
+        <w:rPr>
+          <w:lang w:val="en-US"/>
+        </w:rPr>
+        <w:t xml:space="preserve">CREATE ROLE </w:t>
+      </w:r>
+      <w:proofErr w:type="spellStart"/>
       <w:proofErr w:type="gramStart"/>
       <w:r>
+        <w:rPr>
+          <w:lang w:val="en-US"/>
+        </w:rPr>
+        <w:t>Administrateur</w:t>
+      </w:r>
+      <w:proofErr w:type="spellEnd"/>
+      <w:r>
+        <w:rPr>
+          <w:lang w:val="en-US"/>
+        </w:rPr>
+        <w:t>;</w:t>
+      </w:r>
+      <w:proofErr w:type="gramEnd"/>
+    </w:p>
+    <w:p>
+      <w:pPr>
+        <w:rPr>
+          <w:lang w:val="en-US"/>
+        </w:rPr>
+      </w:pPr>
+      <w:r>
+        <w:rPr>
+          <w:lang w:val="en-US"/>
+        </w:rPr>
+        <w:t xml:space="preserve"> </w:t>
+      </w:r>
+    </w:p>
+    <w:p>
+      <w:pPr>
+        <w:rPr>
+          <w:lang w:val="en-US"/>
+        </w:rPr>
+      </w:pPr>
+      <w:r>
+        <w:rPr>
+          <w:lang w:val="en-US"/>
+        </w:rPr>
+        <w:t xml:space="preserve">-- </w:t>
+      </w:r>
+      <w:proofErr w:type="spellStart"/>
+      <w:r>
+        <w:rPr>
+          <w:lang w:val="en-US"/>
+        </w:rPr>
+        <w:t>Création</w:t>
+      </w:r>
+      <w:proofErr w:type="spellEnd"/>
+      <w:r>
+        <w:rPr>
+          <w:lang w:val="en-US"/>
+        </w:rPr>
+        <w:t xml:space="preserve"> de </w:t>
+      </w:r>
+      <w:proofErr w:type="spellStart"/>
+      <w:proofErr w:type="gramStart"/>
+      <w:r>
+        <w:rPr>
+          <w:lang w:val="en-US"/>
+        </w:rPr>
+        <w:t>l’utilisateur</w:t>
+      </w:r>
+      <w:proofErr w:type="spellEnd"/>
+      <w:r>
+        <w:rPr>
+          <w:lang w:val="en-US"/>
+        </w:rPr>
+        <w:t xml:space="preserve"> :</w:t>
+      </w:r>
+      <w:proofErr w:type="gramEnd"/>
+    </w:p>
+    <w:p>
+      <w:pPr>
+        <w:rPr>
+          <w:lang w:val="en-US"/>
+        </w:rPr>
+      </w:pPr>
+      <w:r>
+        <w:rPr>
+          <w:lang w:val="en-US"/>
+        </w:rPr>
+        <w:t>CREATE USER `</w:t>
+      </w:r>
+      <w:proofErr w:type="spellStart"/>
+      <w:r>
+        <w:rPr>
+          <w:lang w:val="en-US"/>
+        </w:rPr>
+        <w:t>lise</w:t>
+      </w:r>
+      <w:proofErr w:type="spellEnd"/>
+      <w:r>
+        <w:rPr>
+          <w:lang w:val="en-US"/>
+        </w:rPr>
+        <w:t>`@`` IDENTIFIED BY '</w:t>
+      </w:r>
+      <w:proofErr w:type="spellStart"/>
+      <w:r>
+        <w:rPr>
+          <w:lang w:val="en-US"/>
+        </w:rPr>
+        <w:t>lise</w:t>
+      </w:r>
+      <w:proofErr w:type="spellEnd"/>
+      <w:proofErr w:type="gramStart"/>
+      <w:r>
+        <w:rPr>
+          <w:lang w:val="en-US"/>
+        </w:rPr>
         <w:t>';</w:t>
       </w:r>
       <w:proofErr w:type="gramEnd"/>
     </w:p>
     <w:p>
       <w:pPr>
-        <w:ind w:left="708" w:firstLine="708"/>
-        <w:rPr>
-          <w:lang w:val="en-US"/>
-        </w:rPr>
-      </w:pPr>
-      <w:r>
-        <w:rPr>
-          <w:lang w:val="en-US"/>
-        </w:rPr>
-        <w:t>GRANT ALL PRIVILEGES</w:t>
-      </w:r>
-    </w:p>
-    <w:p>
-      <w:pPr>
-        <w:ind w:left="708" w:firstLine="708"/>
-      </w:pPr>
-      <w:r>
-        <w:t xml:space="preserve">ON </w:t>
+        <w:rPr>
+          <w:lang w:val="en-US"/>
+        </w:rPr>
+      </w:pPr>
+      <w:r>
+        <w:rPr>
+          <w:lang w:val="en-US"/>
+        </w:rPr>
+        <w:t xml:space="preserve"> </w:t>
+      </w:r>
+    </w:p>
+    <w:p>
+      <w:pPr>
+        <w:rPr>
+          <w:lang w:val="en-US"/>
+        </w:rPr>
+      </w:pPr>
+      <w:r>
+        <w:rPr>
+          <w:lang w:val="en-US"/>
+        </w:rPr>
+        <w:t xml:space="preserve"> </w:t>
+      </w:r>
+    </w:p>
+    <w:p>
+      <w:pPr>
+        <w:rPr>
+          <w:lang w:val="en-US"/>
+        </w:rPr>
+      </w:pPr>
+      <w:r>
+        <w:rPr>
+          <w:lang w:val="en-US"/>
+        </w:rPr>
+        <w:t xml:space="preserve"> </w:t>
+      </w:r>
+    </w:p>
+    <w:p>
+      <w:r>
+        <w:t>-- Privilèges de l’utilisateur :</w:t>
+      </w:r>
+    </w:p>
+    <w:p>
+      <w:r>
+        <w:t>GRANT ALL PRIVILEGES ON db_space_</w:t>
       </w:r>
       <w:proofErr w:type="gramStart"/>
       <w:r>
-        <w:t>*.*</w:t>
+        <w:t>invaders.*</w:t>
       </w:r>
       <w:proofErr w:type="gramEnd"/>
-    </w:p>
-    <w:p>
-      <w:pPr>
-        <w:ind w:left="708" w:firstLine="708"/>
-        <w:rPr>
-          <w:lang w:val="en-US"/>
-        </w:rPr>
-      </w:pPr>
-      <w:r>
-        <w:rPr>
-          <w:lang w:val="en-US"/>
-        </w:rPr>
-        <w:t>TO 'Admin'</w:t>
-      </w:r>
-    </w:p>
-    <w:p>
-      <w:pPr>
-        <w:ind w:left="708" w:firstLine="708"/>
-        <w:rPr>
-          <w:lang w:val="en-US"/>
-        </w:rPr>
-      </w:pPr>
-      <w:r>
-        <w:rPr>
-          <w:lang w:val="en-US"/>
-        </w:rPr>
-        <w:t xml:space="preserve">WITH GRANT </w:t>
+      <w:r>
+        <w:t xml:space="preserve"> to Administrateur </w:t>
+      </w:r>
+      <w:proofErr w:type="spellStart"/>
+      <w:r>
+        <w:t>with</w:t>
+      </w:r>
+      <w:proofErr w:type="spellEnd"/>
+      <w:r>
+        <w:t xml:space="preserve"> </w:t>
+      </w:r>
+      <w:proofErr w:type="spellStart"/>
+      <w:r>
+        <w:t>grant</w:t>
+      </w:r>
+      <w:proofErr w:type="spellEnd"/>
+      <w:r>
+        <w:t xml:space="preserve"> option;</w:t>
+      </w:r>
+    </w:p>
+    <w:p>
+      <w:r>
+        <w:t xml:space="preserve"> </w:t>
+      </w:r>
+    </w:p>
+    <w:p>
+      <w:r>
+        <w:t>-- lise dans le rôle d'admin</w:t>
+      </w:r>
+    </w:p>
+    <w:p>
+      <w:r>
+        <w:t>GRANT 'Administrateur' TO 'lise'@'</w:t>
       </w:r>
       <w:proofErr w:type="gramStart"/>
       <w:r>
-        <w:rPr>
-          <w:lang w:val="en-US"/>
-        </w:rPr>
-        <w:t>OPTION;</w:t>
+        <w:t>';</w:t>
       </w:r>
       <w:proofErr w:type="gramEnd"/>
     </w:p>
     <w:p>
-      <w:pPr>
-        <w:rPr>
-          <w:lang w:val="en-US"/>
-        </w:rPr>
-      </w:pPr>
-    </w:p>
-    <w:p>
-      <w:pPr>
-        <w:pStyle w:val="Titre2"/>
-        <w:ind w:firstLine="708"/>
-      </w:pPr>
-      <w:bookmarkStart w:id="3" w:name="_Toc178595244"/>
-      <w:r>
+      <w:r>
+        <w:t xml:space="preserve"> </w:t>
+      </w:r>
+    </w:p>
+    <w:p>
+      <w:r>
+        <w:t>-- Joueur</w:t>
+      </w:r>
+    </w:p>
+    <w:p>
+      <w:r>
+        <w:t xml:space="preserve">CREATE ROLE </w:t>
+      </w:r>
+      <w:proofErr w:type="gramStart"/>
+      <w:r>
+        <w:t>Joueur;</w:t>
+      </w:r>
+      <w:proofErr w:type="gramEnd"/>
+    </w:p>
+    <w:p>
+      <w:r>
+        <w:t xml:space="preserve"> </w:t>
+      </w:r>
+    </w:p>
+    <w:p>
+      <w:r>
+        <w:t>-- Création de l’utilisateur :</w:t>
+      </w:r>
+    </w:p>
+    <w:p>
+      <w:pPr>
+        <w:rPr>
+          <w:lang w:val="en-US"/>
+        </w:rPr>
+      </w:pPr>
+      <w:r>
+        <w:rPr>
+          <w:lang w:val="en-US"/>
+        </w:rPr>
+        <w:t>CREATE USER 'bob'@'' IDENTIFIED BY 'bob</w:t>
+      </w:r>
+      <w:proofErr w:type="gramStart"/>
+      <w:r>
+        <w:rPr>
+          <w:lang w:val="en-US"/>
+        </w:rPr>
+        <w:t>';</w:t>
+      </w:r>
+      <w:proofErr w:type="gramEnd"/>
+    </w:p>
+    <w:p>
+      <w:pPr>
+        <w:rPr>
+          <w:lang w:val="en-US"/>
+        </w:rPr>
+      </w:pPr>
+      <w:r>
+        <w:rPr>
+          <w:lang w:val="en-US"/>
+        </w:rPr>
+        <w:t xml:space="preserve"> </w:t>
+      </w:r>
+    </w:p>
+    <w:p>
+      <w:r>
+        <w:t>-- Privilèges de l’utilisateur :</w:t>
+      </w:r>
+    </w:p>
+    <w:p>
+      <w:r>
+        <w:t xml:space="preserve">-- -- Droit de lecture des informations sur la table </w:t>
+      </w:r>
+      <w:proofErr w:type="spellStart"/>
+      <w:r>
+        <w:t>t_arme</w:t>
+      </w:r>
+      <w:proofErr w:type="spellEnd"/>
+      <w:r>
+        <w:t>.</w:t>
+      </w:r>
+    </w:p>
+    <w:p>
+      <w:pPr>
+        <w:rPr>
+          <w:lang w:val="en-US"/>
+        </w:rPr>
+      </w:pPr>
+      <w:r>
+        <w:rPr>
+          <w:lang w:val="en-US"/>
+        </w:rPr>
+        <w:t xml:space="preserve">GRANT SELECT ON </w:t>
+      </w:r>
+      <w:proofErr w:type="spellStart"/>
+      <w:r>
+        <w:rPr>
+          <w:lang w:val="en-US"/>
+        </w:rPr>
+        <w:t>db_space_invaders.t_arme</w:t>
+      </w:r>
+      <w:proofErr w:type="spellEnd"/>
+      <w:r>
+        <w:rPr>
+          <w:lang w:val="en-US"/>
+        </w:rPr>
+        <w:t xml:space="preserve"> to </w:t>
+      </w:r>
+      <w:proofErr w:type="spellStart"/>
+      <w:proofErr w:type="gramStart"/>
+      <w:r>
+        <w:rPr>
+          <w:lang w:val="en-US"/>
+        </w:rPr>
         <w:t>Joueur</w:t>
       </w:r>
-      <w:bookmarkEnd w:id="3"/>
-    </w:p>
-    <w:p/>
-    <w:p>
-      <w:pPr>
-        <w:ind w:left="708" w:firstLine="708"/>
-      </w:pPr>
-      <w:r>
-        <w:t>CREATE ROLE 'Joueur</w:t>
+      <w:proofErr w:type="spellEnd"/>
+      <w:r>
+        <w:rPr>
+          <w:lang w:val="en-US"/>
+        </w:rPr>
+        <w:t>;</w:t>
+      </w:r>
+      <w:proofErr w:type="gramEnd"/>
+    </w:p>
+    <w:p>
+      <w:pPr>
+        <w:rPr>
+          <w:lang w:val="en-US"/>
+        </w:rPr>
+      </w:pPr>
+      <w:r>
+        <w:rPr>
+          <w:lang w:val="en-US"/>
+        </w:rPr>
+        <w:t xml:space="preserve"> </w:t>
+      </w:r>
+    </w:p>
+    <w:p>
+      <w:r>
+        <w:t>-- Droit de créer une commande.</w:t>
+      </w:r>
+    </w:p>
+    <w:p>
+      <w:r>
+        <w:lastRenderedPageBreak/>
+        <w:t xml:space="preserve">GRANT CREATE ON </w:t>
+      </w:r>
+      <w:proofErr w:type="spellStart"/>
+      <w:r>
+        <w:t>db_space_invaders.t_commande</w:t>
+      </w:r>
+      <w:proofErr w:type="spellEnd"/>
+      <w:r>
+        <w:t xml:space="preserve"> to </w:t>
       </w:r>
       <w:proofErr w:type="gramStart"/>
       <w:r>
+        <w:t>Joueur;</w:t>
+      </w:r>
+      <w:proofErr w:type="gramEnd"/>
+    </w:p>
+    <w:p>
+      <w:r>
+        <w:t xml:space="preserve"> </w:t>
+      </w:r>
+    </w:p>
+    <w:p>
+      <w:r>
+        <w:t>-- Droit de lecture dans la table commande.</w:t>
+      </w:r>
+    </w:p>
+    <w:p>
+      <w:r>
+        <w:t xml:space="preserve">GRANT SELECT ON </w:t>
+      </w:r>
+      <w:proofErr w:type="spellStart"/>
+      <w:r>
+        <w:t>db_space_invaders.t_commande</w:t>
+      </w:r>
+      <w:proofErr w:type="spellEnd"/>
+      <w:r>
+        <w:t xml:space="preserve"> to </w:t>
+      </w:r>
+      <w:proofErr w:type="gramStart"/>
+      <w:r>
+        <w:t>Joueur;</w:t>
+      </w:r>
+      <w:proofErr w:type="gramEnd"/>
+    </w:p>
+    <w:p>
+      <w:r>
+        <w:t xml:space="preserve"> </w:t>
+      </w:r>
+    </w:p>
+    <w:p>
+      <w:r>
+        <w:t>-- bob dans le rôle joueur</w:t>
+      </w:r>
+    </w:p>
+    <w:p>
+      <w:r>
+        <w:t>GRANT 'Joueur' TO 'bob'@'</w:t>
+      </w:r>
+      <w:proofErr w:type="gramStart"/>
+      <w:r>
         <w:t>';</w:t>
       </w:r>
       <w:proofErr w:type="gramEnd"/>
     </w:p>
     <w:p>
-      <w:pPr>
-        <w:ind w:left="708" w:firstLine="708"/>
-      </w:pPr>
-      <w:r>
-        <w:t xml:space="preserve">GRANT SELECT </w:t>
-      </w:r>
-    </w:p>
-    <w:p>
-      <w:pPr>
-        <w:ind w:left="708" w:firstLine="708"/>
-        <w:rPr>
-          <w:lang w:val="en-US"/>
-        </w:rPr>
-      </w:pPr>
-      <w:r>
-        <w:rPr>
-          <w:lang w:val="en-US"/>
-        </w:rPr>
-        <w:t xml:space="preserve">ON </w:t>
-      </w:r>
-      <w:proofErr w:type="spellStart"/>
-      <w:r>
-        <w:rPr>
-          <w:lang w:val="en-US"/>
-        </w:rPr>
-        <w:t>t_arme</w:t>
-      </w:r>
-      <w:proofErr w:type="spellEnd"/>
-      <w:r>
-        <w:rPr>
-          <w:lang w:val="en-US"/>
-        </w:rPr>
+      <w:r>
         <w:t xml:space="preserve"> </w:t>
       </w:r>
     </w:p>
     <w:p>
-      <w:pPr>
-        <w:ind w:left="708" w:firstLine="708"/>
-      </w:pPr>
-      <w:r>
-        <w:t>TO '</w:t>
-      </w:r>
-      <w:proofErr w:type="spellStart"/>
-      <w:r>
+      <w:r>
+        <w:t xml:space="preserve"> </w:t>
+      </w:r>
+    </w:p>
+    <w:p>
+      <w:r>
+        <w:t>-- Gestionnaire de la boutique</w:t>
+      </w:r>
+    </w:p>
+    <w:p>
+      <w:r>
+        <w:t xml:space="preserve"> </w:t>
+      </w:r>
+    </w:p>
+    <w:p>
+      <w:r>
+        <w:t xml:space="preserve">CREATE ROLE </w:t>
+      </w:r>
+      <w:proofErr w:type="spellStart"/>
+      <w:proofErr w:type="gramStart"/>
+      <w:r>
+        <w:t>GestionnaireBoutique</w:t>
+      </w:r>
+      <w:proofErr w:type="spellEnd"/>
+      <w:r>
+        <w:t>;</w:t>
+      </w:r>
+      <w:proofErr w:type="gramEnd"/>
+    </w:p>
+    <w:p>
+      <w:r>
+        <w:t xml:space="preserve"> </w:t>
+      </w:r>
+    </w:p>
+    <w:p>
+      <w:r>
+        <w:t>-- Création de l’utilisateur :</w:t>
+      </w:r>
+    </w:p>
+    <w:p>
+      <w:r>
+        <w:t>CREATE USER '</w:t>
+      </w:r>
+      <w:proofErr w:type="spellStart"/>
+      <w:r>
+        <w:t>carl</w:t>
+      </w:r>
+      <w:proofErr w:type="spellEnd"/>
+      <w:r>
+        <w:t>'@'' IDENTIFIED BY '</w:t>
+      </w:r>
+      <w:proofErr w:type="spellStart"/>
+      <w:r>
+        <w:t>carl</w:t>
+      </w:r>
+      <w:proofErr w:type="spellEnd"/>
+      <w:proofErr w:type="gramStart"/>
+      <w:r>
+        <w:t>';</w:t>
+      </w:r>
+      <w:proofErr w:type="gramEnd"/>
+    </w:p>
+    <w:p>
+      <w:r>
+        <w:t xml:space="preserve"> </w:t>
+      </w:r>
+    </w:p>
+    <w:p>
+      <w:r>
+        <w:t xml:space="preserve"> </w:t>
+      </w:r>
+    </w:p>
+    <w:p>
+      <w:r>
+        <w:t>-- Privilèges de l’utilisateur :</w:t>
+      </w:r>
+    </w:p>
+    <w:p>
+      <w:r>
+        <w:t xml:space="preserve">-- Droit de lecture dans la table </w:t>
+      </w:r>
+      <w:proofErr w:type="spellStart"/>
+      <w:r>
+        <w:t>t_joueur</w:t>
+      </w:r>
+      <w:proofErr w:type="spellEnd"/>
+      <w:r>
+        <w:t>.</w:t>
+      </w:r>
+    </w:p>
+    <w:p>
+      <w:r>
+        <w:t xml:space="preserve">GRANT SELECT ON </w:t>
+      </w:r>
+      <w:proofErr w:type="spellStart"/>
+      <w:r>
+        <w:t>db_space_invaders.t_joueur</w:t>
+      </w:r>
+      <w:proofErr w:type="spellEnd"/>
+      <w:r>
+        <w:t xml:space="preserve"> to </w:t>
+      </w:r>
+      <w:proofErr w:type="spellStart"/>
+      <w:proofErr w:type="gramStart"/>
+      <w:r>
+        <w:t>GestionnaireBoutique</w:t>
+      </w:r>
+      <w:proofErr w:type="spellEnd"/>
+      <w:r>
+        <w:t>;</w:t>
+      </w:r>
+      <w:proofErr w:type="gramEnd"/>
+    </w:p>
+    <w:p>
+      <w:r>
+        <w:t xml:space="preserve"> </w:t>
+      </w:r>
+    </w:p>
+    <w:p>
+      <w:r>
+        <w:t>-- Droit de mise à jour, lecture, et suppression des armes.</w:t>
+      </w:r>
+    </w:p>
+    <w:p>
+      <w:r>
+        <w:t xml:space="preserve">GRANT UPDATE, SELECT, DELETE ON </w:t>
+      </w:r>
+      <w:proofErr w:type="spellStart"/>
+      <w:r>
+        <w:t>db_space_invaders.t_arme</w:t>
+      </w:r>
+      <w:proofErr w:type="spellEnd"/>
+      <w:r>
+        <w:t xml:space="preserve"> to </w:t>
+      </w:r>
+      <w:proofErr w:type="spellStart"/>
+      <w:proofErr w:type="gramStart"/>
+      <w:r>
+        <w:t>GestionnaireBoutique</w:t>
+      </w:r>
+      <w:proofErr w:type="spellEnd"/>
+      <w:r>
+        <w:t>;</w:t>
+      </w:r>
+      <w:proofErr w:type="gramEnd"/>
+    </w:p>
+    <w:p>
+      <w:r>
+        <w:t xml:space="preserve"> </w:t>
+      </w:r>
+    </w:p>
+    <w:p>
+      <w:r>
+        <w:t xml:space="preserve">-- Droit de lecture dans la table </w:t>
+      </w:r>
+      <w:proofErr w:type="spellStart"/>
+      <w:r>
+        <w:t>t_commande</w:t>
+      </w:r>
+      <w:proofErr w:type="spellEnd"/>
+      <w:r>
+        <w:t>.</w:t>
+      </w:r>
+    </w:p>
+    <w:p>
+      <w:r>
+        <w:t xml:space="preserve">GRANT SELECT ON </w:t>
+      </w:r>
+      <w:proofErr w:type="spellStart"/>
+      <w:r>
+        <w:t>db_space_invaders.t_commande</w:t>
+      </w:r>
+      <w:proofErr w:type="spellEnd"/>
+      <w:r>
+        <w:t xml:space="preserve"> to </w:t>
+      </w:r>
+      <w:proofErr w:type="spellStart"/>
+      <w:proofErr w:type="gramStart"/>
+      <w:r>
+        <w:t>GestionnaireBoutique</w:t>
+      </w:r>
+      <w:proofErr w:type="spellEnd"/>
+      <w:r>
+        <w:t>;</w:t>
+      </w:r>
+      <w:proofErr w:type="gramEnd"/>
+    </w:p>
+    <w:p>
+      <w:r>
+        <w:t xml:space="preserve"> </w:t>
+      </w:r>
+    </w:p>
+    <w:p>
+      <w:r>
+        <w:t xml:space="preserve">-- </w:t>
+      </w:r>
+      <w:proofErr w:type="spellStart"/>
+      <w:r>
+        <w:t>carl</w:t>
+      </w:r>
+      <w:proofErr w:type="spellEnd"/>
+      <w:r>
+        <w:t xml:space="preserve"> dans le rôle Gestionnaire</w:t>
+      </w:r>
+    </w:p>
+    <w:p>
+      <w:r>
+        <w:t>GRANT '</w:t>
+      </w:r>
+      <w:proofErr w:type="spellStart"/>
+      <w:r>
+        <w:t>GestionnaireBoutique</w:t>
+      </w:r>
+      <w:proofErr w:type="spellEnd"/>
+      <w:r>
+        <w:t>' TO '</w:t>
+      </w:r>
+      <w:proofErr w:type="spellStart"/>
+      <w:r>
+        <w:t>carl</w:t>
+      </w:r>
+      <w:proofErr w:type="spellEnd"/>
+      <w:r>
+        <w:t>'@'</w:t>
+      </w:r>
+      <w:proofErr w:type="gramStart"/>
+      <w:r>
+        <w:t>';</w:t>
+      </w:r>
+      <w:proofErr w:type="gramEnd"/>
+    </w:p>
+    <w:p>
+      <w:r>
+        <w:t xml:space="preserve"> </w:t>
+      </w:r>
+    </w:p>
+    <w:p>
+      <w:pPr>
+        <w:rPr>
+          <w:lang w:val="en-US"/>
+        </w:rPr>
+      </w:pPr>
+      <w:r>
+        <w:rPr>
+          <w:lang w:val="en-US"/>
+        </w:rPr>
+        <w:t>SET DEFAULT ROLE '</w:t>
+      </w:r>
+      <w:proofErr w:type="spellStart"/>
+      <w:r>
+        <w:rPr>
+          <w:lang w:val="en-US"/>
+        </w:rPr>
+        <w:t>Administrateur</w:t>
+      </w:r>
+      <w:proofErr w:type="spellEnd"/>
+      <w:r>
+        <w:rPr>
+          <w:lang w:val="en-US"/>
+        </w:rPr>
+        <w:t>' TO '</w:t>
+      </w:r>
+      <w:proofErr w:type="spellStart"/>
+      <w:r>
+        <w:rPr>
+          <w:lang w:val="en-US"/>
+        </w:rPr>
+        <w:t>lise</w:t>
+      </w:r>
+      <w:proofErr w:type="spellEnd"/>
+      <w:r>
+        <w:rPr>
+          <w:lang w:val="en-US"/>
+        </w:rPr>
+        <w:t>'@'</w:t>
+      </w:r>
+      <w:proofErr w:type="gramStart"/>
+      <w:r>
+        <w:rPr>
+          <w:lang w:val="en-US"/>
+        </w:rPr>
+        <w:t>';</w:t>
+      </w:r>
+      <w:proofErr w:type="gramEnd"/>
+    </w:p>
+    <w:p>
+      <w:pPr>
+        <w:rPr>
+          <w:lang w:val="en-US"/>
+        </w:rPr>
+      </w:pPr>
+      <w:r>
+        <w:rPr>
+          <w:lang w:val="en-US"/>
+        </w:rPr>
+        <w:lastRenderedPageBreak/>
+        <w:t>SET DEFAULT ROLE '</w:t>
+      </w:r>
+      <w:proofErr w:type="spellStart"/>
+      <w:r>
+        <w:rPr>
+          <w:lang w:val="en-US"/>
+        </w:rPr>
         <w:t>Joueur</w:t>
       </w:r>
       <w:proofErr w:type="spellEnd"/>
+      <w:r>
+        <w:rPr>
+          <w:lang w:val="en-US"/>
+        </w:rPr>
+        <w:t>' TO 'bob'@'</w:t>
+      </w:r>
       <w:proofErr w:type="gramStart"/>
       <w:r>
+        <w:rPr>
+          <w:lang w:val="en-US"/>
+        </w:rPr>
         <w:t>';</w:t>
       </w:r>
       <w:proofErr w:type="gramEnd"/>
     </w:p>
     <w:p>
-      <w:pPr>
-        <w:rPr>
-          <w:lang w:val="en-US"/>
-        </w:rPr>
-      </w:pPr>
-    </w:p>
-    <w:p>
-      <w:pPr>
-        <w:ind w:left="708" w:firstLine="708"/>
-      </w:pPr>
-      <w:r>
-        <w:t xml:space="preserve">GRANT INSERT, SELECT </w:t>
-      </w:r>
-    </w:p>
-    <w:p>
-      <w:pPr>
-        <w:ind w:left="708" w:firstLine="708"/>
-      </w:pPr>
-      <w:r>
-        <w:t xml:space="preserve">ON </w:t>
-      </w:r>
-      <w:proofErr w:type="spellStart"/>
-      <w:r>
-        <w:t>t_commande</w:t>
-      </w:r>
-      <w:proofErr w:type="spellEnd"/>
-      <w:r>
-        <w:t xml:space="preserve"> </w:t>
-      </w:r>
-    </w:p>
-    <w:p>
-      <w:pPr>
-        <w:ind w:left="708" w:firstLine="708"/>
-      </w:pPr>
-      <w:r>
-        <w:t>TO 'Joueur</w:t>
+      <w:r>
+        <w:rPr>
+          <w:lang w:val="en-US"/>
+        </w:rPr>
+        <w:t>SET DEFAULT ROLE '</w:t>
+      </w:r>
+      <w:proofErr w:type="spellStart"/>
+      <w:r>
+        <w:rPr>
+          <w:lang w:val="en-US"/>
+        </w:rPr>
+        <w:t>GestionnaireBoutique</w:t>
+      </w:r>
+      <w:proofErr w:type="spellEnd"/>
+      <w:r>
+        <w:rPr>
+          <w:lang w:val="en-US"/>
+        </w:rPr>
+        <w:t>' TO 'carl'@'</w:t>
       </w:r>
       <w:proofErr w:type="gramStart"/>
       <w:r>
+        <w:rPr>
+          <w:lang w:val="en-US"/>
+        </w:rPr>
         <w:t>';</w:t>
       </w:r>
       <w:proofErr w:type="gramEnd"/>
-    </w:p>
-    <w:p/>
-    <w:p>
-      <w:pPr>
-        <w:pStyle w:val="Titre2"/>
-        <w:ind w:firstLine="708"/>
-      </w:pPr>
-      <w:bookmarkStart w:id="4" w:name="_Toc178595245"/>
-      <w:r>
-        <w:t>Gestionnaire de la boutique</w:t>
-      </w:r>
-      <w:bookmarkEnd w:id="4"/>
-    </w:p>
-    <w:p/>
-    <w:p>
-      <w:pPr>
-        <w:ind w:left="708" w:firstLine="708"/>
-      </w:pPr>
-      <w:r>
-        <w:t>CREATE ROLE 'Gestionnaire de la boutique</w:t>
-      </w:r>
-      <w:proofErr w:type="gramStart"/>
-      <w:r>
-        <w:t>';</w:t>
-      </w:r>
-      <w:proofErr w:type="gramEnd"/>
-    </w:p>
-    <w:p>
-      <w:pPr>
-        <w:ind w:left="708" w:firstLine="708"/>
-      </w:pPr>
-      <w:r>
-        <w:t xml:space="preserve">GRANT SELECT </w:t>
-      </w:r>
-    </w:p>
-    <w:p>
-      <w:pPr>
-        <w:ind w:left="708" w:firstLine="708"/>
-      </w:pPr>
-      <w:r>
-        <w:t xml:space="preserve">ON </w:t>
-      </w:r>
-      <w:proofErr w:type="spellStart"/>
-      <w:r>
-        <w:t>t_joueur</w:t>
-      </w:r>
-      <w:proofErr w:type="spellEnd"/>
-      <w:r>
-        <w:t xml:space="preserve"> </w:t>
-      </w:r>
-    </w:p>
-    <w:p>
-      <w:pPr>
-        <w:ind w:left="708" w:firstLine="708"/>
-      </w:pPr>
-      <w:r>
-        <w:t>TO 'Gestionnaire de la boutique</w:t>
-      </w:r>
-      <w:proofErr w:type="gramStart"/>
-      <w:r>
-        <w:t>';</w:t>
-      </w:r>
-      <w:proofErr w:type="gramEnd"/>
-    </w:p>
-    <w:p>
-      <w:pPr>
-        <w:ind w:left="708" w:firstLine="708"/>
-      </w:pPr>
     </w:p>
     <w:p>
       <w:pPr>
@@ -2079,18 +2726,18 @@
           <w:numId w:val="2"/>
         </w:numPr>
       </w:pPr>
-      <w:bookmarkStart w:id="5" w:name="_Toc178595246"/>
+      <w:bookmarkStart w:id="2" w:name="_Toc181085066"/>
       <w:r>
         <w:t>Requêtes de sélection</w:t>
       </w:r>
-      <w:bookmarkEnd w:id="5"/>
+      <w:bookmarkEnd w:id="2"/>
     </w:p>
     <w:p>
       <w:pPr>
         <w:pStyle w:val="Titre2"/>
         <w:ind w:left="708"/>
       </w:pPr>
-      <w:bookmarkStart w:id="6" w:name="_Toc178595247"/>
+      <w:bookmarkStart w:id="3" w:name="_Toc181085067"/>
       <w:proofErr w:type="gramStart"/>
       <w:r>
         <w:rPr>
@@ -2102,7 +2749,7 @@
       <w:r>
         <w:t xml:space="preserve"> La première requête que l’on vous demande de réaliser est de sélectionner les 5 joueurs qui ont le meilleur score c’est-à-dire qui ont le nombre de points le plus élevé. Les joueurs doivent être classés dans l’ordre décroissant</w:t>
       </w:r>
-      <w:bookmarkEnd w:id="6"/>
+      <w:bookmarkEnd w:id="3"/>
     </w:p>
     <w:p>
       <w:pPr>
@@ -2188,6 +2835,7 @@
         <w:pStyle w:val="Titre2"/>
         <w:rPr>
           <w:rStyle w:val="Titre2Car"/>
+          <w:lang w:val="en-US"/>
         </w:rPr>
       </w:pPr>
     </w:p>
@@ -2196,7 +2844,7 @@
         <w:pStyle w:val="Titre2"/>
         <w:ind w:left="708"/>
       </w:pPr>
-      <w:bookmarkStart w:id="7" w:name="_Toc178595248"/>
+      <w:bookmarkStart w:id="4" w:name="_Toc181085068"/>
       <w:proofErr w:type="gramStart"/>
       <w:r>
         <w:rPr>
@@ -2235,7 +2883,7 @@
       <w:r>
         <w:t>)</w:t>
       </w:r>
-      <w:bookmarkEnd w:id="7"/>
+      <w:bookmarkEnd w:id="4"/>
     </w:p>
     <w:p/>
     <w:p>
@@ -2341,7 +2989,7 @@
         <w:pStyle w:val="Titre2"/>
         <w:ind w:left="708"/>
       </w:pPr>
-      <w:bookmarkStart w:id="8" w:name="_Toc178595249"/>
+      <w:bookmarkStart w:id="5" w:name="_Toc181085069"/>
       <w:proofErr w:type="gramStart"/>
       <w:r>
         <w:rPr>
@@ -2372,7 +3020,7 @@
       <w:r>
         <w:t>"</w:t>
       </w:r>
-      <w:bookmarkEnd w:id="8"/>
+      <w:bookmarkEnd w:id="5"/>
     </w:p>
     <w:p/>
     <w:p>
@@ -2405,6 +3053,7 @@
       </w:pPr>
       <w:proofErr w:type="gramStart"/>
       <w:r>
+        <w:lastRenderedPageBreak/>
         <w:t>COUNT(</w:t>
       </w:r>
       <w:proofErr w:type="gramEnd"/>
@@ -2445,21 +3094,36 @@
     <w:p>
       <w:pPr>
         <w:ind w:left="708" w:firstLine="708"/>
-      </w:pPr>
-      <w:r>
+        <w:rPr>
+          <w:lang w:val="en-US"/>
+        </w:rPr>
+      </w:pPr>
+      <w:r>
+        <w:rPr>
+          <w:lang w:val="en-US"/>
+        </w:rPr>
         <w:t xml:space="preserve">GROUP </w:t>
       </w:r>
       <w:proofErr w:type="gramStart"/>
       <w:r>
+        <w:rPr>
+          <w:lang w:val="en-US"/>
+        </w:rPr>
         <w:t>BY(</w:t>
       </w:r>
       <w:proofErr w:type="spellStart"/>
       <w:proofErr w:type="gramEnd"/>
       <w:r>
+        <w:rPr>
+          <w:lang w:val="en-US"/>
+        </w:rPr>
         <w:t>fkJoueur</w:t>
       </w:r>
       <w:proofErr w:type="spellEnd"/>
       <w:r>
+        <w:rPr>
+          <w:lang w:val="en-US"/>
+        </w:rPr>
         <w:t>) ;</w:t>
       </w:r>
     </w:p>
@@ -2468,7 +3132,7 @@
         <w:pStyle w:val="Titre2"/>
         <w:ind w:left="708"/>
       </w:pPr>
-      <w:bookmarkStart w:id="9" w:name="_Toc178595250"/>
+      <w:bookmarkStart w:id="6" w:name="_Toc181085070"/>
       <w:proofErr w:type="gramStart"/>
       <w:r>
         <w:rPr>
@@ -2499,7 +3163,7 @@
       <w:r>
         <w:t>"</w:t>
       </w:r>
-      <w:bookmarkEnd w:id="9"/>
+      <w:bookmarkEnd w:id="6"/>
     </w:p>
     <w:p/>
     <w:p>
@@ -2618,7 +3282,7 @@
         <w:pStyle w:val="Titre2"/>
         <w:ind w:firstLine="708"/>
       </w:pPr>
-      <w:bookmarkStart w:id="10" w:name="_Toc178595251"/>
+      <w:bookmarkStart w:id="7" w:name="_Toc181085071"/>
       <w:proofErr w:type="gramStart"/>
       <w:r>
         <w:rPr>
@@ -2633,7 +3297,7 @@
       <w:r>
         <w:t>Trouver le pseudo du joueur et le nom de l'arme pour chaque commande.</w:t>
       </w:r>
-      <w:bookmarkEnd w:id="10"/>
+      <w:bookmarkEnd w:id="7"/>
     </w:p>
     <w:p/>
     <w:p>
@@ -2806,7 +3470,7 @@
         <w:pStyle w:val="Titre2"/>
         <w:ind w:left="708"/>
       </w:pPr>
-      <w:bookmarkStart w:id="11" w:name="_Toc178595252"/>
+      <w:bookmarkStart w:id="8" w:name="_Toc181085072"/>
       <w:proofErr w:type="gramStart"/>
       <w:r>
         <w:rPr>
@@ -2837,7 +3501,7 @@
       <w:r>
         <w:t>"</w:t>
       </w:r>
-      <w:bookmarkEnd w:id="11"/>
+      <w:bookmarkEnd w:id="8"/>
     </w:p>
     <w:p/>
     <w:p>
@@ -3047,12 +3711,13 @@
         <w:pStyle w:val="Titre2"/>
         <w:ind w:left="708"/>
       </w:pPr>
-      <w:bookmarkStart w:id="12" w:name="_Toc178595253"/>
+      <w:bookmarkStart w:id="9" w:name="_Toc181085073"/>
       <w:proofErr w:type="gramStart"/>
       <w:r>
         <w:rPr>
           <w:rStyle w:val="Titre2Car"/>
         </w:rPr>
+        <w:lastRenderedPageBreak/>
         <w:t>7:</w:t>
       </w:r>
       <w:proofErr w:type="gramEnd"/>
@@ -3070,15 +3735,9 @@
       <w:r>
         <w:t>`.</w:t>
       </w:r>
-      <w:bookmarkEnd w:id="12"/>
-    </w:p>
-    <w:p>
-      <w:pPr>
-        <w:rPr>
-          <w:lang w:val="en-US"/>
-        </w:rPr>
-      </w:pPr>
-    </w:p>
+      <w:bookmarkEnd w:id="9"/>
+    </w:p>
+    <w:p/>
     <w:p>
       <w:pPr>
         <w:ind w:left="708" w:firstLine="708"/>
@@ -3204,7 +3863,7 @@
         <w:pStyle w:val="Titre2"/>
         <w:ind w:left="708"/>
       </w:pPr>
-      <w:bookmarkStart w:id="13" w:name="_Toc178595254"/>
+      <w:bookmarkStart w:id="10" w:name="_Toc181085074"/>
       <w:proofErr w:type="gramStart"/>
       <w:r>
         <w:rPr>
@@ -3219,7 +3878,7 @@
       <w:r>
         <w:t>Récupérer toutes les commandes et afficher le pseudo du joueur s’il existe, sinon afficher `NULL` pour le pseudo.</w:t>
       </w:r>
-      <w:bookmarkEnd w:id="13"/>
+      <w:bookmarkEnd w:id="10"/>
     </w:p>
     <w:p/>
     <w:p>
@@ -3322,7 +3981,7 @@
         <w:pStyle w:val="Titre2"/>
         <w:ind w:left="708"/>
       </w:pPr>
-      <w:bookmarkStart w:id="14" w:name="_Toc178595255"/>
+      <w:bookmarkStart w:id="11" w:name="_Toc181085075"/>
       <w:proofErr w:type="gramStart"/>
       <w:r>
         <w:rPr>
@@ -3337,7 +3996,7 @@
       <w:r>
         <w:t>Trouver le nombre total d'armes achetées par chaque joueur (même si ce joueur n'a acheté aucune Arme).</w:t>
       </w:r>
-      <w:bookmarkEnd w:id="14"/>
+      <w:bookmarkEnd w:id="11"/>
     </w:p>
     <w:p/>
     <w:p>
@@ -3536,11 +4195,13 @@
       <w:pPr>
         <w:rPr>
           <w:rStyle w:val="Titre2Car"/>
+          <w:lang w:val="en-US"/>
         </w:rPr>
       </w:pPr>
       <w:r>
         <w:rPr>
           <w:rStyle w:val="Titre2Car"/>
+          <w:lang w:val="en-US"/>
         </w:rPr>
         <w:br w:type="page"/>
       </w:r>
@@ -3550,12 +4211,13 @@
         <w:pStyle w:val="Titre2"/>
         <w:ind w:firstLine="708"/>
       </w:pPr>
-      <w:bookmarkStart w:id="15" w:name="_Toc178595256"/>
+      <w:bookmarkStart w:id="12" w:name="_Toc181085076"/>
       <w:proofErr w:type="gramStart"/>
       <w:r>
         <w:rPr>
           <w:rStyle w:val="Titre2Car"/>
         </w:rPr>
+        <w:lastRenderedPageBreak/>
         <w:t>10:</w:t>
       </w:r>
       <w:proofErr w:type="gramEnd"/>
@@ -3565,7 +4227,7 @@
       <w:r>
         <w:t>Trouver les joueurs qui ont acheté plus de 3 types d'armes différentes</w:t>
       </w:r>
-      <w:bookmarkEnd w:id="15"/>
+      <w:bookmarkEnd w:id="12"/>
     </w:p>
     <w:p/>
     <w:p>
@@ -3781,11 +4443,11 @@
           <w:numId w:val="2"/>
         </w:numPr>
       </w:pPr>
-      <w:bookmarkStart w:id="16" w:name="_Toc178595257"/>
+      <w:bookmarkStart w:id="13" w:name="_Toc181085077"/>
       <w:r>
         <w:t>Création des index</w:t>
       </w:r>
-      <w:bookmarkEnd w:id="16"/>
+      <w:bookmarkEnd w:id="13"/>
     </w:p>
     <w:p/>
     <w:p>
@@ -3848,10 +4510,7 @@
         </w:numPr>
       </w:pPr>
       <w:r>
-        <w:t>Sur quel champ (de quelle table), cela pourrait être pertinent d’ajouter un index ? Justifier votre réponse</w:t>
-      </w:r>
-      <w:r>
-        <w:t>.</w:t>
+        <w:t>Sur quel champ (de quelle table), cela pourrait être pertinent d’ajouter un index ? Justifier votre réponse.</w:t>
       </w:r>
     </w:p>
     <w:p>
@@ -3859,10 +4518,7 @@
         <w:ind w:left="1416"/>
       </w:pPr>
       <w:r>
-        <w:t>Imaginons une course avec 100 participants, chaque coureur aura un numéro unique sur son maillot pour pouvoir l'identifier. Ce numéro sera l'index</w:t>
-      </w:r>
-      <w:r>
-        <w:t>.</w:t>
+        <w:t>Imaginons une course avec 100 participants, chaque coureur aura un numéro unique sur son maillot pour pouvoir l'identifier. Ce numéro sera l'index.</w:t>
       </w:r>
     </w:p>
     <w:p>
@@ -3873,11 +4529,11 @@
           <w:numId w:val="2"/>
         </w:numPr>
       </w:pPr>
-      <w:bookmarkStart w:id="17" w:name="_Toc178595258"/>
+      <w:bookmarkStart w:id="14" w:name="_Toc181085078"/>
       <w:r>
         <w:t>Backup / Restore</w:t>
       </w:r>
-      <w:bookmarkEnd w:id="17"/>
+      <w:bookmarkEnd w:id="14"/>
     </w:p>
     <w:p/>
     <w:p>
@@ -3885,72 +4541,443 @@
         <w:pStyle w:val="Titre2"/>
         <w:ind w:left="708"/>
       </w:pPr>
-      <w:bookmarkStart w:id="18" w:name="_Toc178595259"/>
+      <w:bookmarkStart w:id="15" w:name="_Toc181085079"/>
       <w:r>
         <w:t>Backup</w:t>
       </w:r>
+      <w:r>
+        <w:t xml:space="preserve"> </w:t>
+      </w:r>
+      <w:proofErr w:type="spellStart"/>
+      <w:r>
+        <w:t>GitBash</w:t>
+      </w:r>
+      <w:bookmarkEnd w:id="15"/>
+      <w:proofErr w:type="spellEnd"/>
+    </w:p>
+    <w:p>
+      <w:r>
+        <w:tab/>
+      </w:r>
+      <w:r>
+        <w:tab/>
+      </w:r>
+    </w:p>
+    <w:p>
+      <w:pPr>
+        <w:ind w:left="1410"/>
+        <w:rPr>
+          <w:lang w:val="en-US"/>
+        </w:rPr>
+      </w:pPr>
+      <w:r>
+        <w:rPr>
+          <w:lang w:val="en-US"/>
+        </w:rPr>
+        <w:t>docker exec -</w:t>
+      </w:r>
+      <w:proofErr w:type="spellStart"/>
+      <w:r>
+        <w:rPr>
+          <w:lang w:val="en-US"/>
+        </w:rPr>
+        <w:t>i</w:t>
+      </w:r>
+      <w:proofErr w:type="spellEnd"/>
+      <w:r>
+        <w:rPr>
+          <w:lang w:val="en-US"/>
+        </w:rPr>
+        <w:t xml:space="preserve"> </w:t>
+      </w:r>
+      <w:proofErr w:type="spellStart"/>
+      <w:r>
+        <w:rPr>
+          <w:lang w:val="en-US"/>
+        </w:rPr>
+        <w:t>db</w:t>
+      </w:r>
+      <w:proofErr w:type="spellEnd"/>
+      <w:r>
+        <w:rPr>
+          <w:lang w:val="en-US"/>
+        </w:rPr>
+        <w:t xml:space="preserve"> </w:t>
+      </w:r>
+      <w:proofErr w:type="spellStart"/>
+      <w:r>
+        <w:rPr>
+          <w:lang w:val="en-US"/>
+        </w:rPr>
+        <w:t>mysqldump</w:t>
+      </w:r>
+      <w:proofErr w:type="spellEnd"/>
+      <w:r>
+        <w:rPr>
+          <w:lang w:val="en-US"/>
+        </w:rPr>
+        <w:t xml:space="preserve"> -u root -</w:t>
+      </w:r>
+      <w:proofErr w:type="spellStart"/>
+      <w:proofErr w:type="gramStart"/>
+      <w:r>
+        <w:rPr>
+          <w:lang w:val="en-US"/>
+        </w:rPr>
+        <w:t>proot</w:t>
+      </w:r>
+      <w:proofErr w:type="spellEnd"/>
+      <w:r>
+        <w:rPr>
+          <w:lang w:val="en-US"/>
+        </w:rPr>
+        <w:t xml:space="preserve">  --</w:t>
+      </w:r>
+      <w:proofErr w:type="gramEnd"/>
+      <w:r>
+        <w:rPr>
+          <w:lang w:val="en-US"/>
+        </w:rPr>
+        <w:t xml:space="preserve">databases </w:t>
+      </w:r>
+      <w:proofErr w:type="spellStart"/>
+      <w:r>
+        <w:rPr>
+          <w:lang w:val="en-US"/>
+        </w:rPr>
+        <w:t>db_space_invaders</w:t>
+      </w:r>
+      <w:proofErr w:type="spellEnd"/>
+      <w:r>
+        <w:rPr>
+          <w:lang w:val="en-US"/>
+        </w:rPr>
+        <w:t xml:space="preserve"> &gt;  </w:t>
+      </w:r>
+      <w:proofErr w:type="spellStart"/>
+      <w:r>
+        <w:rPr>
+          <w:lang w:val="en-US"/>
+        </w:rPr>
+        <w:t>db_space_invaders.sql</w:t>
+      </w:r>
+      <w:proofErr w:type="spellEnd"/>
+    </w:p>
+    <w:p>
+      <w:pPr>
+        <w:rPr>
+          <w:lang w:val="en-US"/>
+        </w:rPr>
+      </w:pPr>
+    </w:p>
+    <w:p>
+      <w:pPr>
+        <w:pStyle w:val="Titre2"/>
+        <w:rPr>
+          <w:lang w:val="en-US"/>
+        </w:rPr>
+      </w:pPr>
+      <w:r>
+        <w:rPr>
+          <w:lang w:val="en-US"/>
+        </w:rPr>
+        <w:tab/>
+      </w:r>
+      <w:bookmarkStart w:id="16" w:name="_Toc181085080"/>
+      <w:r>
+        <w:rPr>
+          <w:lang w:val="en-US"/>
+        </w:rPr>
+        <w:t>Restore</w:t>
+      </w:r>
+      <w:r>
+        <w:rPr>
+          <w:lang w:val="en-US"/>
+        </w:rPr>
+        <w:t xml:space="preserve"> </w:t>
+      </w:r>
+      <w:proofErr w:type="spellStart"/>
+      <w:r>
+        <w:rPr>
+          <w:lang w:val="en-US"/>
+        </w:rPr>
+        <w:t>GitBash</w:t>
+      </w:r>
+      <w:bookmarkEnd w:id="16"/>
+      <w:proofErr w:type="spellEnd"/>
+    </w:p>
+    <w:p>
+      <w:pPr>
+        <w:rPr>
+          <w:lang w:val="en-US"/>
+        </w:rPr>
+      </w:pPr>
+    </w:p>
+    <w:p>
+      <w:pPr>
+        <w:rPr>
+          <w:lang w:val="en-US"/>
+        </w:rPr>
+      </w:pPr>
+      <w:r>
+        <w:rPr>
+          <w:lang w:val="en-US"/>
+        </w:rPr>
+        <w:tab/>
+      </w:r>
+      <w:r>
+        <w:rPr>
+          <w:lang w:val="en-US"/>
+        </w:rPr>
+        <w:tab/>
+      </w:r>
+      <w:r>
+        <w:rPr>
+          <w:lang w:val="en-US"/>
+        </w:rPr>
+        <w:t>docker exec -</w:t>
+      </w:r>
+      <w:proofErr w:type="spellStart"/>
+      <w:r>
+        <w:rPr>
+          <w:lang w:val="en-US"/>
+        </w:rPr>
+        <w:t>i</w:t>
+      </w:r>
+      <w:proofErr w:type="spellEnd"/>
+      <w:r>
+        <w:rPr>
+          <w:lang w:val="en-US"/>
+        </w:rPr>
+        <w:t xml:space="preserve"> </w:t>
+      </w:r>
+      <w:proofErr w:type="spellStart"/>
+      <w:r>
+        <w:rPr>
+          <w:lang w:val="en-US"/>
+        </w:rPr>
+        <w:t>db</w:t>
+      </w:r>
+      <w:proofErr w:type="spellEnd"/>
+      <w:r>
+        <w:rPr>
+          <w:lang w:val="en-US"/>
+        </w:rPr>
+        <w:t xml:space="preserve"> </w:t>
+      </w:r>
+      <w:proofErr w:type="spellStart"/>
+      <w:r>
+        <w:rPr>
+          <w:lang w:val="en-US"/>
+        </w:rPr>
+        <w:t>mysql</w:t>
+      </w:r>
+      <w:proofErr w:type="spellEnd"/>
+      <w:r>
+        <w:rPr>
+          <w:lang w:val="en-US"/>
+        </w:rPr>
+        <w:t xml:space="preserve"> - </w:t>
+      </w:r>
+      <w:proofErr w:type="spellStart"/>
+      <w:r>
+        <w:rPr>
+          <w:lang w:val="en-US"/>
+        </w:rPr>
+        <w:t>uroot</w:t>
+      </w:r>
+      <w:proofErr w:type="spellEnd"/>
+      <w:r>
+        <w:rPr>
+          <w:lang w:val="en-US"/>
+        </w:rPr>
+        <w:t xml:space="preserve"> -</w:t>
+      </w:r>
+      <w:proofErr w:type="spellStart"/>
+      <w:r>
+        <w:rPr>
+          <w:lang w:val="en-US"/>
+        </w:rPr>
+        <w:t>proot</w:t>
+      </w:r>
+      <w:proofErr w:type="spellEnd"/>
+      <w:r>
+        <w:rPr>
+          <w:lang w:val="en-US"/>
+        </w:rPr>
+        <w:t xml:space="preserve"> &lt; </w:t>
+      </w:r>
+      <w:proofErr w:type="spellStart"/>
+      <w:r>
+        <w:rPr>
+          <w:lang w:val="en-US"/>
+        </w:rPr>
+        <w:t>db_space_invaders.sql</w:t>
+      </w:r>
+      <w:proofErr w:type="spellEnd"/>
+    </w:p>
+    <w:p>
+      <w:pPr>
+        <w:pStyle w:val="Titre2"/>
+        <w:rPr>
+          <w:lang w:val="en-US"/>
+        </w:rPr>
+      </w:pPr>
+      <w:r>
+        <w:rPr>
+          <w:lang w:val="en-US"/>
+        </w:rPr>
+        <w:lastRenderedPageBreak/>
+        <w:tab/>
+      </w:r>
+      <w:bookmarkStart w:id="17" w:name="_Toc181085081"/>
+      <w:r>
+        <w:rPr>
+          <w:lang w:val="en-US"/>
+        </w:rPr>
+        <w:t>Backup Docker</w:t>
+      </w:r>
+      <w:bookmarkEnd w:id="17"/>
+    </w:p>
+    <w:p>
+      <w:pPr>
+        <w:rPr>
+          <w:lang w:val="en-US"/>
+        </w:rPr>
+      </w:pPr>
+    </w:p>
+    <w:p>
+      <w:pPr>
+        <w:ind w:left="708" w:firstLine="708"/>
+        <w:rPr>
+          <w:lang w:val="en-US"/>
+        </w:rPr>
+      </w:pPr>
+      <w:proofErr w:type="spellStart"/>
+      <w:r>
+        <w:rPr>
+          <w:lang w:val="en-US"/>
+        </w:rPr>
+        <w:t>mysqldump</w:t>
+      </w:r>
+      <w:proofErr w:type="spellEnd"/>
+      <w:r>
+        <w:rPr>
+          <w:lang w:val="en-US"/>
+        </w:rPr>
+        <w:t xml:space="preserve"> -u root -</w:t>
+      </w:r>
+      <w:proofErr w:type="spellStart"/>
+      <w:r>
+        <w:rPr>
+          <w:lang w:val="en-US"/>
+        </w:rPr>
+        <w:t>proot</w:t>
+      </w:r>
+      <w:proofErr w:type="spellEnd"/>
+      <w:r>
+        <w:rPr>
+          <w:lang w:val="en-US"/>
+        </w:rPr>
+        <w:t xml:space="preserve"> --databases </w:t>
+      </w:r>
+      <w:proofErr w:type="spellStart"/>
+      <w:r>
+        <w:rPr>
+          <w:lang w:val="en-US"/>
+        </w:rPr>
+        <w:t>db_space_invaders</w:t>
+      </w:r>
+      <w:proofErr w:type="spellEnd"/>
+      <w:r>
+        <w:rPr>
+          <w:lang w:val="en-US"/>
+        </w:rPr>
+        <w:t xml:space="preserve"> &gt; </w:t>
+      </w:r>
+      <w:proofErr w:type="spellStart"/>
+      <w:r>
+        <w:rPr>
+          <w:lang w:val="en-US"/>
+        </w:rPr>
+        <w:t>db_space_invaders.sql</w:t>
+      </w:r>
+      <w:proofErr w:type="spellEnd"/>
+    </w:p>
+    <w:p>
+      <w:pPr>
+        <w:rPr>
+          <w:lang w:val="en-US"/>
+        </w:rPr>
+      </w:pPr>
+    </w:p>
+    <w:p>
+      <w:pPr>
+        <w:pStyle w:val="Titre2"/>
+        <w:rPr>
+          <w:lang w:val="en-US"/>
+        </w:rPr>
+      </w:pPr>
+      <w:r>
+        <w:rPr>
+          <w:lang w:val="en-US"/>
+        </w:rPr>
+        <w:tab/>
+      </w:r>
+      <w:bookmarkStart w:id="18" w:name="_Toc181085082"/>
+      <w:r>
+        <w:rPr>
+          <w:lang w:val="en-US"/>
+        </w:rPr>
+        <w:t>Restore Docker</w:t>
+      </w:r>
       <w:bookmarkEnd w:id="18"/>
     </w:p>
-    <w:p/>
-    <w:p>
-      <w:pPr>
-        <w:ind w:left="1410"/>
-        <w:rPr>
-          <w:lang w:val="en-US"/>
-        </w:rPr>
-      </w:pPr>
-      <w:r>
-        <w:rPr>
-          <w:lang w:val="en-US"/>
-        </w:rPr>
-        <w:t>docker exec -</w:t>
-      </w:r>
-      <w:proofErr w:type="spellStart"/>
-      <w:r>
-        <w:rPr>
-          <w:lang w:val="en-US"/>
-        </w:rPr>
-        <w:t>i</w:t>
-      </w:r>
-      <w:proofErr w:type="spellEnd"/>
-      <w:r>
-        <w:rPr>
-          <w:lang w:val="en-US"/>
-        </w:rPr>
-        <w:t xml:space="preserve"> </w:t>
-      </w:r>
-      <w:proofErr w:type="spellStart"/>
-      <w:r>
-        <w:rPr>
-          <w:lang w:val="en-US"/>
-        </w:rPr>
-        <w:t>db</w:t>
-      </w:r>
-      <w:proofErr w:type="spellEnd"/>
-      <w:r>
-        <w:rPr>
-          <w:lang w:val="en-US"/>
-        </w:rPr>
-        <w:t xml:space="preserve"> </w:t>
-      </w:r>
-      <w:proofErr w:type="spellStart"/>
-      <w:r>
-        <w:rPr>
-          <w:lang w:val="en-US"/>
-        </w:rPr>
-        <w:t>mysqldump</w:t>
-      </w:r>
-      <w:proofErr w:type="spellEnd"/>
-      <w:r>
-        <w:rPr>
+    <w:p>
+      <w:pPr>
+        <w:rPr>
+          <w:lang w:val="en-US"/>
+        </w:rPr>
+      </w:pPr>
+    </w:p>
+    <w:p>
+      <w:pPr>
+        <w:rPr>
+          <w:lang w:val="en-US"/>
+        </w:rPr>
+      </w:pPr>
+      <w:r>
+        <w:rPr>
+          <w:lang w:val="en-US"/>
+        </w:rPr>
+        <w:tab/>
+      </w:r>
+      <w:r>
+        <w:rPr>
+          <w:lang w:val="en-US"/>
+        </w:rPr>
+        <w:tab/>
+      </w:r>
+      <w:proofErr w:type="spellStart"/>
+      <w:r>
+        <w:rPr>
+          <w:rStyle w:val="ui-provider"/>
+          <w:lang w:val="en-US"/>
+        </w:rPr>
+        <w:t>mysql</w:t>
+      </w:r>
+      <w:proofErr w:type="spellEnd"/>
+      <w:r>
+        <w:rPr>
+          <w:rStyle w:val="ui-provider"/>
           <w:lang w:val="en-US"/>
         </w:rPr>
         <w:t xml:space="preserve"> -u root -</w:t>
       </w:r>
       <w:proofErr w:type="spellStart"/>
-      <w:proofErr w:type="gramStart"/>
-      <w:r>
-        <w:rPr>
+      <w:r>
+        <w:rPr>
+          <w:rStyle w:val="ui-provider"/>
           <w:lang w:val="en-US"/>
         </w:rPr>
         <w:t>proot</w:t>
@@ -3958,166 +4985,7 @@
       <w:proofErr w:type="spellEnd"/>
       <w:r>
         <w:rPr>
-          <w:lang w:val="en-US"/>
-        </w:rPr>
-        <w:t xml:space="preserve">  --</w:t>
-      </w:r>
-      <w:proofErr w:type="gramEnd"/>
-      <w:r>
-        <w:rPr>
-          <w:lang w:val="en-US"/>
-        </w:rPr>
-        <w:t xml:space="preserve">databases </w:t>
-      </w:r>
-      <w:proofErr w:type="spellStart"/>
-      <w:r>
-        <w:rPr>
-          <w:lang w:val="en-US"/>
-        </w:rPr>
-        <w:t>db_space_invaders</w:t>
-      </w:r>
-      <w:proofErr w:type="spellEnd"/>
-      <w:r>
-        <w:rPr>
-          <w:lang w:val="en-US"/>
-        </w:rPr>
-        <w:t xml:space="preserve"> &gt;  </w:t>
-      </w:r>
-      <w:proofErr w:type="spellStart"/>
-      <w:r>
-        <w:rPr>
-          <w:lang w:val="en-US"/>
-        </w:rPr>
-        <w:t>db_space_invaders.sql</w:t>
-      </w:r>
-      <w:proofErr w:type="spellEnd"/>
-    </w:p>
-    <w:p>
-      <w:pPr>
-        <w:rPr>
-          <w:lang w:val="en-US"/>
-        </w:rPr>
-      </w:pPr>
-    </w:p>
-    <w:p>
-      <w:pPr>
-        <w:pStyle w:val="Titre2"/>
-        <w:rPr>
-          <w:lang w:val="en-US"/>
-        </w:rPr>
-      </w:pPr>
-      <w:r>
-        <w:rPr>
-          <w:lang w:val="en-US"/>
-        </w:rPr>
-        <w:tab/>
-      </w:r>
-      <w:bookmarkStart w:id="19" w:name="_Toc178595260"/>
-      <w:r>
-        <w:rPr>
-          <w:lang w:val="en-US"/>
-        </w:rPr>
-        <w:t>Restore</w:t>
-      </w:r>
-      <w:bookmarkEnd w:id="19"/>
-    </w:p>
-    <w:p>
-      <w:pPr>
-        <w:rPr>
-          <w:lang w:val="en-US"/>
-        </w:rPr>
-      </w:pPr>
-    </w:p>
-    <w:p>
-      <w:pPr>
-        <w:rPr>
-          <w:lang w:val="en-US"/>
-        </w:rPr>
-      </w:pPr>
-      <w:r>
-        <w:rPr>
-          <w:lang w:val="en-US"/>
-        </w:rPr>
-        <w:tab/>
-      </w:r>
-      <w:r>
-        <w:rPr>
-          <w:lang w:val="en-US"/>
-        </w:rPr>
-        <w:tab/>
-      </w:r>
-      <w:r>
-        <w:rPr>
-          <w:lang w:val="en-US"/>
-        </w:rPr>
-        <w:t>docker exec -</w:t>
-      </w:r>
-      <w:proofErr w:type="spellStart"/>
-      <w:r>
-        <w:rPr>
-          <w:lang w:val="en-US"/>
-        </w:rPr>
-        <w:t>i</w:t>
-      </w:r>
-      <w:proofErr w:type="spellEnd"/>
-      <w:r>
-        <w:rPr>
-          <w:lang w:val="en-US"/>
-        </w:rPr>
-        <w:t xml:space="preserve"> </w:t>
-      </w:r>
-      <w:proofErr w:type="spellStart"/>
-      <w:r>
-        <w:rPr>
-          <w:lang w:val="en-US"/>
-        </w:rPr>
-        <w:t>db</w:t>
-      </w:r>
-      <w:proofErr w:type="spellEnd"/>
-      <w:r>
-        <w:rPr>
-          <w:lang w:val="en-US"/>
-        </w:rPr>
-        <w:t xml:space="preserve"> </w:t>
-      </w:r>
-      <w:proofErr w:type="spellStart"/>
-      <w:r>
-        <w:rPr>
-          <w:lang w:val="en-US"/>
-        </w:rPr>
-        <w:t>mysql</w:t>
-      </w:r>
-      <w:proofErr w:type="spellEnd"/>
-      <w:r>
-        <w:rPr>
-          <w:lang w:val="en-US"/>
-        </w:rPr>
-        <w:t xml:space="preserve"> - </w:t>
-      </w:r>
-      <w:proofErr w:type="spellStart"/>
-      <w:r>
-        <w:rPr>
-          <w:lang w:val="en-US"/>
-        </w:rPr>
-        <w:t>uroot</w:t>
-      </w:r>
-      <w:proofErr w:type="spellEnd"/>
-      <w:r>
-        <w:rPr>
-          <w:lang w:val="en-US"/>
-        </w:rPr>
-        <w:t xml:space="preserve"> -</w:t>
-      </w:r>
-      <w:proofErr w:type="spellStart"/>
-      <w:r>
-        <w:rPr>
-          <w:lang w:val="en-US"/>
-        </w:rPr>
-        <w:t>proot</w:t>
-      </w:r>
-      <w:proofErr w:type="spellEnd"/>
-      <w:r>
-        <w:rPr>
+          <w:rStyle w:val="ui-provider"/>
           <w:lang w:val="en-US"/>
         </w:rPr>
         <w:t xml:space="preserve"> &lt; </w:t>
@@ -4125,6 +4993,7 @@
       <w:proofErr w:type="spellStart"/>
       <w:r>
         <w:rPr>
+          <w:rStyle w:val="ui-provider"/>
           <w:lang w:val="en-US"/>
         </w:rPr>
         <w:t>db_space_invaders.sql</w:t>
@@ -5065,6 +5934,11 @@
       <w:contextualSpacing/>
     </w:pPr>
   </w:style>
+  <w:style w:type="character" w:customStyle="1" w:styleId="ui-provider">
+    <w:name w:val="ui-provider"/>
+    <w:basedOn w:val="Policepardfaut"/>
+    <w:rsid w:val="009D4ED4"/>
+  </w:style>
 </w:styles>
 </file>
 
@@ -5656,15 +6530,8 @@
 <ds:datastoreItem xmlns:ds="http://schemas.openxmlformats.org/officeDocument/2006/customXml" ds:itemID="{259FAC0C-8A9B-450A-BCDD-9EE7A8EDAB0B}">
   <ds:schemaRefs>
     <ds:schemaRef ds:uri="http://schemas.microsoft.com/office/2006/metadata/properties"/>
-    <ds:schemaRef ds:uri="http://schemas.microsoft.com/office/2006/documentManagement/types"/>
-    <ds:schemaRef ds:uri="http://purl.org/dc/terms/"/>
+    <ds:schemaRef ds:uri="http://schemas.microsoft.com/office/infopath/2007/PartnerControls"/>
     <ds:schemaRef ds:uri="308fd9e7-0be8-44ba-81f3-723628cb95d5"/>
-    <ds:schemaRef ds:uri="02e62082-1ed3-4499-b3c5-d63020de9536"/>
-    <ds:schemaRef ds:uri="http://schemas.microsoft.com/office/infopath/2007/PartnerControls"/>
-    <ds:schemaRef ds:uri="http://schemas.openxmlformats.org/package/2006/metadata/core-properties"/>
-    <ds:schemaRef ds:uri="http://purl.org/dc/elements/1.1/"/>
-    <ds:schemaRef ds:uri="http://purl.org/dc/dcmitype/"/>
-    <ds:schemaRef ds:uri="http://www.w3.org/XML/1998/namespace"/>
   </ds:schemaRefs>
 </ds:datastoreItem>
 </file>
</xml_diff>